<commit_message>
Add new other Docx files
</commit_message>
<xml_diff>
--- a/All-About-Appium/WebDriverIO.docx
+++ b/All-About-Appium/WebDriverIO.docx
@@ -7,7 +7,15 @@
         <w:jc w:val="both"/>
       </w:pPr>
       <w:r>
-        <w:t>What is WebDriverIO?</w:t>
+        <w:t xml:space="preserve">What is </w:t>
+      </w:r>
+      <w:proofErr w:type="spellStart"/>
+      <w:r>
+        <w:t>WebDriverIO</w:t>
+      </w:r>
+      <w:proofErr w:type="spellEnd"/>
+      <w:r>
+        <w:t>?</w:t>
       </w:r>
     </w:p>
     <w:p>
@@ -16,8 +24,13 @@
       </w:r>
     </w:p>
     <w:p>
-      <w:r>
-        <w:t xml:space="preserve">WebdriverIO is a </w:t>
+      <w:proofErr w:type="spellStart"/>
+      <w:r>
+        <w:t>WebdriverIO</w:t>
+      </w:r>
+      <w:proofErr w:type="spellEnd"/>
+      <w:r>
+        <w:t xml:space="preserve"> is a </w:t>
       </w:r>
       <w:r>
         <w:rPr>
@@ -37,7 +50,15 @@
         <w:t>package</w:t>
       </w:r>
       <w:r>
-        <w:t xml:space="preserve"> that you install via npm (Node Package Manager).</w:t>
+        <w:t xml:space="preserve"> that you install via </w:t>
+      </w:r>
+      <w:proofErr w:type="spellStart"/>
+      <w:r>
+        <w:t>npm</w:t>
+      </w:r>
+      <w:proofErr w:type="spellEnd"/>
+      <w:r>
+        <w:t xml:space="preserve"> (Node Package Manager).</w:t>
       </w:r>
     </w:p>
     <w:p>
@@ -49,8 +70,21 @@
       <w:pPr>
         <w:jc w:val="both"/>
       </w:pPr>
-      <w:r>
-        <w:t>WebDriverIO is a popular open-source test automation framework that allows you to control web and mobile applications through the WebDriver protocol. It provides an easy-to-use JavaScript API for interacting with web elements, running tests, and integrating with various testing tools. WebDriverIO supports multiple browsers and platforms, including mobile testing through Appium and other services, making it a versatile tool for automating functional tests.</w:t>
+      <w:proofErr w:type="spellStart"/>
+      <w:r>
+        <w:t>WebDriverIO</w:t>
+      </w:r>
+      <w:proofErr w:type="spellEnd"/>
+      <w:r>
+        <w:t xml:space="preserve"> is a popular open-source test automation framework that allows you to control web and mobile applications through the WebDriver protocol. It provides an easy-to-use JavaScript API for interacting with web elements, running tests, and integrating with various testing tools. </w:t>
+      </w:r>
+      <w:proofErr w:type="spellStart"/>
+      <w:r>
+        <w:t>WebDriverIO</w:t>
+      </w:r>
+      <w:proofErr w:type="spellEnd"/>
+      <w:r>
+        <w:t xml:space="preserve"> supports multiple browsers and platforms, including mobile testing through Appium and other services, making it a versatile tool for automating functional tests.</w:t>
       </w:r>
     </w:p>
     <w:p>
@@ -58,11 +92,128 @@
         <w:jc w:val="both"/>
       </w:pPr>
       <w:r>
+        <w:t xml:space="preserve">Note: </w:t>
+      </w:r>
+      <w:r>
+        <w:t xml:space="preserve">Not to be confused with Selenium </w:t>
+      </w:r>
+      <w:proofErr w:type="spellStart"/>
+      <w:r>
+        <w:t>Webdriver</w:t>
+      </w:r>
+      <w:proofErr w:type="spellEnd"/>
+      <w:r>
+        <w:t xml:space="preserve">, </w:t>
+      </w:r>
+      <w:proofErr w:type="spellStart"/>
+      <w:r>
+        <w:t>WebdriverIO</w:t>
+      </w:r>
+      <w:proofErr w:type="spellEnd"/>
+      <w:r>
+        <w:t xml:space="preserve"> is an independent implementation of Selenium </w:t>
+      </w:r>
+      <w:proofErr w:type="spellStart"/>
+      <w:r>
+        <w:t>Webdriver’s</w:t>
+      </w:r>
+      <w:proofErr w:type="spellEnd"/>
+      <w:r>
+        <w:t xml:space="preserve"> communication protocol. </w:t>
+      </w:r>
+      <w:proofErr w:type="spellStart"/>
+      <w:r>
+        <w:t>WebdriverIO</w:t>
+      </w:r>
+      <w:proofErr w:type="spellEnd"/>
+      <w:r>
+        <w:t xml:space="preserve"> is supported by all browsers and does not require you to download a modified browser that you would not actually use.</w:t>
+      </w:r>
+    </w:p>
+    <w:p>
+      <w:pPr>
+        <w:jc w:val="both"/>
+      </w:pPr>
+    </w:p>
+    <w:p>
+      <w:pPr>
+        <w:jc w:val="both"/>
+      </w:pPr>
+      <w:r>
+        <w:t xml:space="preserve">Protocol used by </w:t>
+      </w:r>
+      <w:proofErr w:type="spellStart"/>
+      <w:r>
+        <w:t>WebDriverIO</w:t>
+      </w:r>
+      <w:proofErr w:type="spellEnd"/>
+      <w:r>
+        <w:t xml:space="preserve"> is two types:</w:t>
+      </w:r>
+    </w:p>
+    <w:p>
+      <w:pPr>
+        <w:pStyle w:val="ListParagraph"/>
+        <w:numPr>
+          <w:ilvl w:val="0"/>
+          <w:numId w:val="9"/>
+        </w:numPr>
+        <w:jc w:val="both"/>
+      </w:pPr>
+      <w:r>
+        <w:t>JSON Wire protocol</w:t>
+      </w:r>
+      <w:r>
+        <w:t xml:space="preserve"> (Out Dated version)</w:t>
+      </w:r>
+      <w:r>
+        <w:t>.</w:t>
+      </w:r>
+    </w:p>
+    <w:p>
+      <w:pPr>
+        <w:pStyle w:val="ListParagraph"/>
+        <w:numPr>
+          <w:ilvl w:val="0"/>
+          <w:numId w:val="9"/>
+        </w:numPr>
+        <w:jc w:val="both"/>
+      </w:pPr>
+      <w:r>
+        <w:t>W3C WebDriver Protocol</w:t>
+      </w:r>
+      <w:r>
+        <w:t xml:space="preserve"> (Currently use because it is a new version of protocol)</w:t>
+      </w:r>
+      <w:r>
+        <w:t>.</w:t>
+      </w:r>
+    </w:p>
+    <w:p>
+      <w:pPr>
+        <w:jc w:val="both"/>
+      </w:pPr>
+    </w:p>
+    <w:p>
+      <w:pPr>
+        <w:jc w:val="both"/>
+      </w:pPr>
+    </w:p>
+    <w:p>
+      <w:pPr>
+        <w:jc w:val="both"/>
+      </w:pPr>
+      <w:r>
         <w:t>Command</w:t>
       </w:r>
       <w:r>
-        <w:t xml:space="preserve"> to install WebDriverIO</w:t>
-      </w:r>
+        <w:t xml:space="preserve"> to install </w:t>
+      </w:r>
+      <w:proofErr w:type="spellStart"/>
+      <w:r>
+        <w:t>WebDriverIO</w:t>
+      </w:r>
+      <w:proofErr w:type="spellEnd"/>
     </w:p>
     <w:p>
       <w:pPr>
@@ -74,16 +225,38 @@
       <w:r>
         <w:t xml:space="preserve">Install Latest: </w:t>
       </w:r>
+      <w:proofErr w:type="spellStart"/>
       <w:r>
         <w:rPr>
           <w:color w:val="00B050"/>
         </w:rPr>
-        <w:t xml:space="preserve">npm install webdriverio@latest </w:t>
-      </w:r>
+        <w:t>npm</w:t>
+      </w:r>
+      <w:proofErr w:type="spellEnd"/>
       <w:r>
         <w:rPr>
           <w:color w:val="00B050"/>
         </w:rPr>
+        <w:t xml:space="preserve"> install </w:t>
+      </w:r>
+      <w:proofErr w:type="spellStart"/>
+      <w:r>
+        <w:rPr>
+          <w:color w:val="00B050"/>
+        </w:rPr>
+        <w:t>webdriverio@latest</w:t>
+      </w:r>
+      <w:proofErr w:type="spellEnd"/>
+      <w:r>
+        <w:rPr>
+          <w:color w:val="00B050"/>
+        </w:rPr>
+        <w:t xml:space="preserve"> </w:t>
+      </w:r>
+      <w:r>
+        <w:rPr>
+          <w:color w:val="00B050"/>
+        </w:rPr>
         <w:t>–</w:t>
       </w:r>
       <w:r>
@@ -98,12 +271,56 @@
         </w:rPr>
         <w:t xml:space="preserve"> or </w:t>
       </w:r>
+      <w:proofErr w:type="spellStart"/>
       <w:r>
         <w:rPr>
           <w:color w:val="00B050"/>
         </w:rPr>
-        <w:t>npm init wdio@latest .</w:t>
-      </w:r>
+        <w:t>npm</w:t>
+      </w:r>
+      <w:proofErr w:type="spellEnd"/>
+      <w:r>
+        <w:rPr>
+          <w:color w:val="00B050"/>
+        </w:rPr>
+        <w:t xml:space="preserve"> </w:t>
+      </w:r>
+      <w:proofErr w:type="spellStart"/>
+      <w:r>
+        <w:rPr>
+          <w:color w:val="00B050"/>
+        </w:rPr>
+        <w:t>init</w:t>
+      </w:r>
+      <w:proofErr w:type="spellEnd"/>
+      <w:r>
+        <w:rPr>
+          <w:color w:val="00B050"/>
+        </w:rPr>
+        <w:t xml:space="preserve"> </w:t>
+      </w:r>
+      <w:proofErr w:type="spellStart"/>
+      <w:r>
+        <w:rPr>
+          <w:color w:val="00B050"/>
+        </w:rPr>
+        <w:t>wdio@</w:t>
+      </w:r>
+      <w:proofErr w:type="gramStart"/>
+      <w:r>
+        <w:rPr>
+          <w:color w:val="00B050"/>
+        </w:rPr>
+        <w:t>latest</w:t>
+      </w:r>
+      <w:proofErr w:type="spellEnd"/>
+      <w:r>
+        <w:rPr>
+          <w:color w:val="00B050"/>
+        </w:rPr>
+        <w:t xml:space="preserve"> .</w:t>
+      </w:r>
+      <w:proofErr w:type="gramEnd"/>
     </w:p>
     <w:p>
       <w:pPr>
@@ -132,11 +349,61 @@
         </w:rPr>
         <w:t xml:space="preserve">: </w:t>
       </w:r>
+      <w:proofErr w:type="spellStart"/>
       <w:r>
         <w:rPr>
           <w:color w:val="00B050"/>
         </w:rPr>
-        <w:t>npm init wdio@latest ./path/to/new/project</w:t>
+        <w:t>npm</w:t>
+      </w:r>
+      <w:proofErr w:type="spellEnd"/>
+      <w:r>
+        <w:rPr>
+          <w:color w:val="00B050"/>
+        </w:rPr>
+        <w:t xml:space="preserve"> </w:t>
+      </w:r>
+      <w:proofErr w:type="spellStart"/>
+      <w:r>
+        <w:rPr>
+          <w:color w:val="00B050"/>
+        </w:rPr>
+        <w:t>init</w:t>
+      </w:r>
+      <w:proofErr w:type="spellEnd"/>
+      <w:r>
+        <w:rPr>
+          <w:color w:val="00B050"/>
+        </w:rPr>
+        <w:t xml:space="preserve"> </w:t>
+      </w:r>
+      <w:proofErr w:type="spellStart"/>
+      <w:r>
+        <w:rPr>
+          <w:color w:val="00B050"/>
+        </w:rPr>
+        <w:t>wdio@</w:t>
+      </w:r>
+      <w:proofErr w:type="gramStart"/>
+      <w:r>
+        <w:rPr>
+          <w:color w:val="00B050"/>
+        </w:rPr>
+        <w:t>latest</w:t>
+      </w:r>
+      <w:proofErr w:type="spellEnd"/>
+      <w:r>
+        <w:rPr>
+          <w:color w:val="00B050"/>
+        </w:rPr>
+        <w:t xml:space="preserve"> .</w:t>
+      </w:r>
+      <w:proofErr w:type="gramEnd"/>
+      <w:r>
+        <w:rPr>
+          <w:color w:val="00B050"/>
+        </w:rPr>
+        <w:t>/path/to/new/project</w:t>
       </w:r>
     </w:p>
     <w:p>
@@ -149,8 +416,13 @@
         <w:jc w:val="both"/>
       </w:pPr>
       <w:r>
-        <w:t>Features of WebDriverIO</w:t>
-      </w:r>
+        <w:t xml:space="preserve">Features of </w:t>
+      </w:r>
+      <w:proofErr w:type="spellStart"/>
+      <w:r>
+        <w:t>WebDriverIO</w:t>
+      </w:r>
+      <w:proofErr w:type="spellEnd"/>
     </w:p>
     <w:p>
       <w:pPr>
@@ -206,447 +478,103 @@
           <w:b/>
           <w:bCs/>
         </w:rPr>
-        <w:t>Owned by OpenJS</w:t>
-      </w:r>
-      <w:r>
-        <w:t>: Managed under the OpenJS Foundation, which ensures its development and maintenance.</w:t>
-      </w:r>
-    </w:p>
-    <w:p>
-      <w:pPr>
-        <w:jc w:val="both"/>
-      </w:pPr>
-    </w:p>
-    <w:p>
-      <w:pPr>
-        <w:jc w:val="both"/>
-      </w:pPr>
-      <w:r>
-        <w:t xml:space="preserve">Note: </w:t>
-      </w:r>
+        <w:t xml:space="preserve">Owned by </w:t>
+      </w:r>
+      <w:proofErr w:type="spellStart"/>
       <w:r>
         <w:rPr>
           <w:b/>
           <w:bCs/>
         </w:rPr>
-        <w:t>WebdriverIO</w:t>
-      </w:r>
-      <w:r>
-        <w:t xml:space="preserve"> essentially refers to a tool that uses the </w:t>
-      </w:r>
+        <w:t>OpenJS</w:t>
+      </w:r>
+      <w:proofErr w:type="spellEnd"/>
+      <w:r>
+        <w:t xml:space="preserve">: Managed under the </w:t>
+      </w:r>
+      <w:proofErr w:type="spellStart"/>
+      <w:r>
+        <w:t>OpenJS</w:t>
+      </w:r>
+      <w:proofErr w:type="spellEnd"/>
+      <w:r>
+        <w:t xml:space="preserve"> Foundation, which ensures its development and maintenance.</w:t>
+      </w:r>
+    </w:p>
+    <w:p>
+      <w:pPr>
+        <w:jc w:val="both"/>
+      </w:pPr>
+    </w:p>
+    <w:p>
+      <w:pPr>
+        <w:jc w:val="both"/>
+      </w:pPr>
+      <w:r>
+        <w:t xml:space="preserve">Note: </w:t>
+      </w:r>
+      <w:proofErr w:type="spellStart"/>
       <w:r>
         <w:rPr>
           <w:b/>
           <w:bCs/>
         </w:rPr>
-        <w:t>WebDriver</w:t>
-      </w:r>
-      <w:r>
-        <w:t xml:space="preserve"> protocol to perform </w:t>
+        <w:t>WebdriverIO</w:t>
+      </w:r>
+      <w:proofErr w:type="spellEnd"/>
+      <w:r>
+        <w:t xml:space="preserve"> essentially refers to a tool that uses the </w:t>
       </w:r>
       <w:r>
         <w:rPr>
           <w:b/>
           <w:bCs/>
         </w:rPr>
-        <w:t>Input/Output</w:t>
-      </w:r>
-      <w:r>
-        <w:t xml:space="preserve"> operations with a web browser for automated testing.</w:t>
-      </w:r>
-    </w:p>
-    <w:p>
-      <w:pPr>
-        <w:jc w:val="both"/>
-      </w:pPr>
-    </w:p>
-    <w:p>
-      <w:pPr>
-        <w:jc w:val="both"/>
-      </w:pPr>
-      <w:r>
-        <w:t>Main Work of WebdriverIO in Appium Automation</w:t>
-      </w:r>
-    </w:p>
-    <w:p>
-      <w:pPr>
-        <w:jc w:val="both"/>
-      </w:pPr>
-      <w:r>
-        <w:t xml:space="preserve">  </w:t>
+        <w:t>WebDriver</w:t>
+      </w:r>
+      <w:r>
+        <w:t xml:space="preserve"> protocol to perform </w:t>
       </w:r>
       <w:r>
         <w:rPr>
           <w:b/>
           <w:bCs/>
         </w:rPr>
-        <w:t>Interface for Writing Tests</w:t>
-      </w:r>
-      <w:r>
-        <w:t>:</w:t>
-      </w:r>
-    </w:p>
-    <w:p>
-      <w:pPr>
-        <w:numPr>
-          <w:ilvl w:val="0"/>
-          <w:numId w:val="4"/>
-        </w:numPr>
+        <w:t>Input/Output</w:t>
+      </w:r>
+      <w:r>
+        <w:t xml:space="preserve"> operations with a web browser for automated testing.</w:t>
+      </w:r>
+    </w:p>
+    <w:p>
+      <w:pPr>
         <w:jc w:val="both"/>
       </w:pPr>
-      <w:r>
-        <w:t xml:space="preserve">WebdriverIO provides a clean, high-level API for writing and running automated tests for both </w:t>
-      </w:r>
-      <w:r>
+    </w:p>
+    <w:p>
+      <w:pPr>
+        <w:jc w:val="both"/>
+      </w:pPr>
+    </w:p>
+    <w:p>
+      <w:pPr>
+        <w:jc w:val="both"/>
+      </w:pPr>
+    </w:p>
+    <w:p>
+      <w:pPr>
+        <w:jc w:val="both"/>
         <w:rPr>
           <w:b/>
           <w:bCs/>
         </w:rPr>
-        <w:t>mobile web</w:t>
-      </w:r>
-      <w:r>
-        <w:t xml:space="preserve"> and </w:t>
-      </w:r>
+      </w:pPr>
       <w:r>
         <w:rPr>
           <w:b/>
           <w:bCs/>
         </w:rPr>
-        <w:t>native mobile apps</w:t>
-      </w:r>
-      <w:r>
-        <w:t xml:space="preserve"> (iOS/Android).</w:t>
-      </w:r>
-    </w:p>
-    <w:p>
-      <w:pPr>
-        <w:numPr>
-          <w:ilvl w:val="0"/>
-          <w:numId w:val="4"/>
-        </w:numPr>
-        <w:jc w:val="both"/>
-      </w:pPr>
-      <w:r>
-        <w:t>It acts as the interface through which you write test scripts in JavaScript (or TypeScript). These scripts can include actions like clicking buttons, entering text, swiping, scrolling, etc.</w:t>
-      </w:r>
-    </w:p>
-    <w:p>
-      <w:pPr>
-        <w:jc w:val="both"/>
-      </w:pPr>
-      <w:r>
-        <w:t xml:space="preserve">  </w:t>
-      </w:r>
-      <w:r>
-        <w:rPr>
-          <w:b/>
-          <w:bCs/>
-        </w:rPr>
-        <w:t>Communication with Appium Server</w:t>
-      </w:r>
-      <w:r>
-        <w:t>:</w:t>
-      </w:r>
-    </w:p>
-    <w:p>
-      <w:pPr>
-        <w:numPr>
-          <w:ilvl w:val="0"/>
-          <w:numId w:val="5"/>
-        </w:numPr>
-        <w:jc w:val="both"/>
-      </w:pPr>
-      <w:r>
-        <w:t xml:space="preserve">Appium runs as a server that interacts with mobile devices, while WebdriverIO acts as the client that sends requests to this server using the </w:t>
-      </w:r>
-      <w:r>
-        <w:rPr>
-          <w:b/>
-          <w:bCs/>
-        </w:rPr>
-        <w:t>WebDriver protocol</w:t>
-      </w:r>
-      <w:r>
-        <w:t>.</w:t>
-      </w:r>
-    </w:p>
-    <w:p>
-      <w:pPr>
-        <w:numPr>
-          <w:ilvl w:val="0"/>
-          <w:numId w:val="5"/>
-        </w:numPr>
-        <w:jc w:val="both"/>
-      </w:pPr>
-      <w:r>
-        <w:t>WebdriverIO sends commands to Appium, such as finding elements, performing gestures, or checking app states, and Appium executes them on the mobile device or emulator/simulator.</w:t>
-      </w:r>
-    </w:p>
-    <w:p>
-      <w:pPr>
-        <w:jc w:val="both"/>
-      </w:pPr>
-      <w:r>
         <w:lastRenderedPageBreak/>
-        <w:t xml:space="preserve">  </w:t>
-      </w:r>
-      <w:r>
-        <w:rPr>
-          <w:b/>
-          <w:bCs/>
-        </w:rPr>
-        <w:t>Cross-platform Support</w:t>
-      </w:r>
-      <w:r>
-        <w:t>:</w:t>
-      </w:r>
-    </w:p>
-    <w:p>
-      <w:pPr>
-        <w:numPr>
-          <w:ilvl w:val="0"/>
-          <w:numId w:val="6"/>
-        </w:numPr>
-        <w:jc w:val="both"/>
-      </w:pPr>
-      <w:r>
-        <w:t xml:space="preserve">One of the strengths of WebdriverIO with Appium is the ability to automate both </w:t>
-      </w:r>
-      <w:r>
-        <w:rPr>
-          <w:b/>
-          <w:bCs/>
-        </w:rPr>
-        <w:t>native mobile apps</w:t>
-      </w:r>
-      <w:r>
-        <w:t xml:space="preserve"> and </w:t>
-      </w:r>
-      <w:r>
-        <w:rPr>
-          <w:b/>
-          <w:bCs/>
-        </w:rPr>
-        <w:t>mobile web apps</w:t>
-      </w:r>
-      <w:r>
-        <w:t xml:space="preserve"> across </w:t>
-      </w:r>
-      <w:r>
-        <w:rPr>
-          <w:b/>
-          <w:bCs/>
-        </w:rPr>
-        <w:t>iOS</w:t>
-      </w:r>
-      <w:r>
-        <w:t xml:space="preserve"> and </w:t>
-      </w:r>
-      <w:r>
-        <w:rPr>
-          <w:b/>
-          <w:bCs/>
-        </w:rPr>
-        <w:t>Android</w:t>
-      </w:r>
-      <w:r>
-        <w:t>.</w:t>
-      </w:r>
-    </w:p>
-    <w:p>
-      <w:pPr>
-        <w:numPr>
-          <w:ilvl w:val="0"/>
-          <w:numId w:val="6"/>
-        </w:numPr>
-        <w:jc w:val="both"/>
-      </w:pPr>
-      <w:r>
-        <w:t>You can use the same WebdriverIO commands and configuration to automate both platforms, which saves time and effort.</w:t>
-      </w:r>
-    </w:p>
-    <w:p>
-      <w:pPr>
-        <w:jc w:val="both"/>
-      </w:pPr>
-      <w:r>
-        <w:t xml:space="preserve">  </w:t>
-      </w:r>
-      <w:r>
-        <w:rPr>
-          <w:b/>
-          <w:bCs/>
-        </w:rPr>
-        <w:t>Test Framework Integration</w:t>
-      </w:r>
-      <w:r>
-        <w:t>:</w:t>
-      </w:r>
-    </w:p>
-    <w:p>
-      <w:pPr>
-        <w:numPr>
-          <w:ilvl w:val="0"/>
-          <w:numId w:val="7"/>
-        </w:numPr>
-        <w:jc w:val="both"/>
-      </w:pPr>
-      <w:r>
-        <w:t xml:space="preserve">WebdriverIO can be integrated with popular test frameworks like </w:t>
-      </w:r>
-      <w:r>
-        <w:rPr>
-          <w:b/>
-          <w:bCs/>
-        </w:rPr>
-        <w:t>Mocha</w:t>
-      </w:r>
-      <w:r>
-        <w:t xml:space="preserve">, </w:t>
-      </w:r>
-      <w:r>
-        <w:rPr>
-          <w:b/>
-          <w:bCs/>
-        </w:rPr>
-        <w:t>Jasmine</w:t>
-      </w:r>
-      <w:r>
-        <w:t xml:space="preserve">, or </w:t>
-      </w:r>
-      <w:r>
-        <w:rPr>
-          <w:b/>
-          <w:bCs/>
-        </w:rPr>
-        <w:t>Cucumber</w:t>
-      </w:r>
-      <w:r>
-        <w:t xml:space="preserve"> to structure and organize your tests.</w:t>
-      </w:r>
-    </w:p>
-    <w:p>
-      <w:pPr>
-        <w:numPr>
-          <w:ilvl w:val="0"/>
-          <w:numId w:val="7"/>
-        </w:numPr>
-        <w:jc w:val="both"/>
-      </w:pPr>
-      <w:r>
-        <w:t>These frameworks help you manage test cases, assertions, and reporting while WebdriverIO provides the interactions and commands to control the mobile app.</w:t>
-      </w:r>
-    </w:p>
-    <w:p>
-      <w:pPr>
-        <w:jc w:val="both"/>
-      </w:pPr>
-      <w:r>
-        <w:t xml:space="preserve">  </w:t>
-      </w:r>
-      <w:r>
-        <w:rPr>
-          <w:b/>
-          <w:bCs/>
-        </w:rPr>
-        <w:t>Automation Features</w:t>
-      </w:r>
-      <w:r>
-        <w:t>:</w:t>
-      </w:r>
-    </w:p>
-    <w:p>
-      <w:pPr>
-        <w:numPr>
-          <w:ilvl w:val="0"/>
-          <w:numId w:val="8"/>
-        </w:numPr>
-        <w:jc w:val="both"/>
-      </w:pPr>
-      <w:r>
-        <w:t xml:space="preserve">WebdriverIO provides features like </w:t>
-      </w:r>
-      <w:r>
-        <w:rPr>
-          <w:b/>
-          <w:bCs/>
-        </w:rPr>
-        <w:t>element selectors</w:t>
-      </w:r>
-      <w:r>
-        <w:t xml:space="preserve">, </w:t>
-      </w:r>
-      <w:r>
-        <w:rPr>
-          <w:b/>
-          <w:bCs/>
-        </w:rPr>
-        <w:t>gestures</w:t>
-      </w:r>
-      <w:r>
-        <w:t xml:space="preserve">, and </w:t>
-      </w:r>
-      <w:r>
-        <w:rPr>
-          <w:b/>
-          <w:bCs/>
-        </w:rPr>
-        <w:t>timeouts</w:t>
-      </w:r>
-      <w:r>
-        <w:t xml:space="preserve"> that are useful for interacting with mobile UI components.</w:t>
-      </w:r>
-    </w:p>
-    <w:p>
-      <w:pPr>
-        <w:numPr>
-          <w:ilvl w:val="0"/>
-          <w:numId w:val="8"/>
-        </w:numPr>
-        <w:jc w:val="both"/>
-      </w:pPr>
-      <w:r>
-        <w:t xml:space="preserve">It also supports advanced automation scenarios like </w:t>
-      </w:r>
-      <w:r>
-        <w:rPr>
-          <w:b/>
-          <w:bCs/>
-        </w:rPr>
-        <w:t>multi-touch gestures</w:t>
-      </w:r>
-      <w:r>
-        <w:t xml:space="preserve">, </w:t>
-      </w:r>
-      <w:r>
-        <w:rPr>
-          <w:b/>
-          <w:bCs/>
-        </w:rPr>
-        <w:t>app launch/termination</w:t>
-      </w:r>
-      <w:r>
-        <w:t>, and more.</w:t>
-      </w:r>
-    </w:p>
-    <w:p>
-      <w:pPr>
-        <w:jc w:val="both"/>
-      </w:pPr>
-    </w:p>
-    <w:p>
-      <w:pPr>
-        <w:jc w:val="both"/>
-        <w:rPr>
-          <w:b/>
-          <w:bCs/>
-        </w:rPr>
-      </w:pPr>
-      <w:r>
-        <w:rPr>
-          <w:b/>
-          <w:bCs/>
-        </w:rPr>
         <w:t>Workflow Example:</w:t>
       </w:r>
     </w:p>
@@ -666,7 +594,15 @@
         <w:t>You write test scripts</w:t>
       </w:r>
       <w:r>
-        <w:t xml:space="preserve"> in WebdriverIO using JavaScript.</w:t>
+        <w:t xml:space="preserve"> in </w:t>
+      </w:r>
+      <w:proofErr w:type="spellStart"/>
+      <w:r>
+        <w:t>WebdriverIO</w:t>
+      </w:r>
+      <w:proofErr w:type="spellEnd"/>
+      <w:r>
+        <w:t xml:space="preserve"> using JavaScript.</w:t>
       </w:r>
     </w:p>
     <w:p>
@@ -689,8 +625,13 @@
         </w:numPr>
         <w:jc w:val="both"/>
       </w:pPr>
-      <w:r>
-        <w:t>WebdriverIO sends these commands to the Appium server, specifying the device and the actions to perform.</w:t>
+      <w:proofErr w:type="spellStart"/>
+      <w:r>
+        <w:t>WebdriverIO</w:t>
+      </w:r>
+      <w:proofErr w:type="spellEnd"/>
+      <w:r>
+        <w:t xml:space="preserve"> sends these commands to the Appium server, specifying the device and the actions to perform.</w:t>
       </w:r>
     </w:p>
     <w:p>
@@ -714,7 +655,23 @@
         <w:jc w:val="both"/>
       </w:pPr>
       <w:r>
-        <w:t>The results are sent back to WebdriverIO, and your test can assert behaviors (e.g., checking if an element is visible, validating UI states).</w:t>
+        <w:t xml:space="preserve">The results are sent back to </w:t>
+      </w:r>
+      <w:proofErr w:type="spellStart"/>
+      <w:r>
+        <w:t>WebdriverIO</w:t>
+      </w:r>
+      <w:proofErr w:type="spellEnd"/>
+      <w:r>
+        <w:t xml:space="preserve">, and your test can assert </w:t>
+      </w:r>
+      <w:proofErr w:type="spellStart"/>
+      <w:r>
+        <w:t>behaviors</w:t>
+      </w:r>
+      <w:proofErr w:type="spellEnd"/>
+      <w:r>
+        <w:t xml:space="preserve"> (e.g., checking if an element is visible, validating UI states).</w:t>
       </w:r>
     </w:p>
     <w:p>
@@ -1532,6 +1489,92 @@
     </w:lvl>
   </w:abstractNum>
   <w:abstractNum w:abstractNumId="6" w15:restartNumberingAfterBreak="0">
+    <w:nsid w:val="65D44728"/>
+    <w:multiLevelType w:val="hybridMultilevel"/>
+    <w:tmpl w:val="1A66385E"/>
+    <w:lvl w:ilvl="0" w:tplc="40090011">
+      <w:start w:val="1"/>
+      <w:numFmt w:val="decimal"/>
+      <w:lvlText w:val="%1)"/>
+      <w:lvlJc w:val="left"/>
+      <w:pPr>
+        <w:ind w:left="720" w:hanging="360"/>
+      </w:pPr>
+    </w:lvl>
+    <w:lvl w:ilvl="1" w:tplc="40090019" w:tentative="1">
+      <w:start w:val="1"/>
+      <w:numFmt w:val="lowerLetter"/>
+      <w:lvlText w:val="%2."/>
+      <w:lvlJc w:val="left"/>
+      <w:pPr>
+        <w:ind w:left="1440" w:hanging="360"/>
+      </w:pPr>
+    </w:lvl>
+    <w:lvl w:ilvl="2" w:tplc="4009001B" w:tentative="1">
+      <w:start w:val="1"/>
+      <w:numFmt w:val="lowerRoman"/>
+      <w:lvlText w:val="%3."/>
+      <w:lvlJc w:val="right"/>
+      <w:pPr>
+        <w:ind w:left="2160" w:hanging="180"/>
+      </w:pPr>
+    </w:lvl>
+    <w:lvl w:ilvl="3" w:tplc="4009000F" w:tentative="1">
+      <w:start w:val="1"/>
+      <w:numFmt w:val="decimal"/>
+      <w:lvlText w:val="%4."/>
+      <w:lvlJc w:val="left"/>
+      <w:pPr>
+        <w:ind w:left="2880" w:hanging="360"/>
+      </w:pPr>
+    </w:lvl>
+    <w:lvl w:ilvl="4" w:tplc="40090019" w:tentative="1">
+      <w:start w:val="1"/>
+      <w:numFmt w:val="lowerLetter"/>
+      <w:lvlText w:val="%5."/>
+      <w:lvlJc w:val="left"/>
+      <w:pPr>
+        <w:ind w:left="3600" w:hanging="360"/>
+      </w:pPr>
+    </w:lvl>
+    <w:lvl w:ilvl="5" w:tplc="4009001B" w:tentative="1">
+      <w:start w:val="1"/>
+      <w:numFmt w:val="lowerRoman"/>
+      <w:lvlText w:val="%6."/>
+      <w:lvlJc w:val="right"/>
+      <w:pPr>
+        <w:ind w:left="4320" w:hanging="180"/>
+      </w:pPr>
+    </w:lvl>
+    <w:lvl w:ilvl="6" w:tplc="4009000F" w:tentative="1">
+      <w:start w:val="1"/>
+      <w:numFmt w:val="decimal"/>
+      <w:lvlText w:val="%7."/>
+      <w:lvlJc w:val="left"/>
+      <w:pPr>
+        <w:ind w:left="5040" w:hanging="360"/>
+      </w:pPr>
+    </w:lvl>
+    <w:lvl w:ilvl="7" w:tplc="40090019" w:tentative="1">
+      <w:start w:val="1"/>
+      <w:numFmt w:val="lowerLetter"/>
+      <w:lvlText w:val="%8."/>
+      <w:lvlJc w:val="left"/>
+      <w:pPr>
+        <w:ind w:left="5760" w:hanging="360"/>
+      </w:pPr>
+    </w:lvl>
+    <w:lvl w:ilvl="8" w:tplc="4009001B" w:tentative="1">
+      <w:start w:val="1"/>
+      <w:numFmt w:val="lowerRoman"/>
+      <w:lvlText w:val="%9."/>
+      <w:lvlJc w:val="right"/>
+      <w:pPr>
+        <w:ind w:left="6480" w:hanging="180"/>
+      </w:pPr>
+    </w:lvl>
+  </w:abstractNum>
+  <w:abstractNum w:abstractNumId="7" w15:restartNumberingAfterBreak="0">
     <w:nsid w:val="716A4245"/>
     <w:multiLevelType w:val="multilevel"/>
     <w:tmpl w:val="43E06524"/>
@@ -1644,7 +1687,7 @@
       </w:pPr>
     </w:lvl>
   </w:abstractNum>
-  <w:abstractNum w:abstractNumId="7" w15:restartNumberingAfterBreak="0">
+  <w:abstractNum w:abstractNumId="8" w15:restartNumberingAfterBreak="0">
     <w:nsid w:val="747570ED"/>
     <w:multiLevelType w:val="multilevel"/>
     <w:tmpl w:val="F210CFBC"/>
@@ -1800,7 +1843,7 @@
     <w:abstractNumId w:val="0"/>
   </w:num>
   <w:num w:numId="3" w16cid:durableId="1449666029">
-    <w:abstractNumId w:val="6"/>
+    <w:abstractNumId w:val="7"/>
   </w:num>
   <w:num w:numId="4" w16cid:durableId="22021712">
     <w:abstractNumId w:val="2"/>
@@ -1809,13 +1852,16 @@
     <w:abstractNumId w:val="4"/>
   </w:num>
   <w:num w:numId="6" w16cid:durableId="123038415">
-    <w:abstractNumId w:val="7"/>
+    <w:abstractNumId w:val="8"/>
   </w:num>
   <w:num w:numId="7" w16cid:durableId="868950985">
     <w:abstractNumId w:val="3"/>
   </w:num>
   <w:num w:numId="8" w16cid:durableId="982581925">
     <w:abstractNumId w:val="1"/>
+  </w:num>
+  <w:num w:numId="9" w16cid:durableId="1303149011">
+    <w:abstractNumId w:val="6"/>
   </w:num>
 </w:numbering>
 </file>
@@ -2736,6 +2782,29 @@
       <w:spacing w:val="5"/>
     </w:rPr>
   </w:style>
+  <w:style w:type="character" w:styleId="Hyperlink">
+    <w:name w:val="Hyperlink"/>
+    <w:basedOn w:val="DefaultParagraphFont"/>
+    <w:uiPriority w:val="99"/>
+    <w:unhideWhenUsed/>
+    <w:rsid w:val="006050B8"/>
+    <w:rPr>
+      <w:color w:val="0563C1" w:themeColor="hyperlink"/>
+      <w:u w:val="single"/>
+    </w:rPr>
+  </w:style>
+  <w:style w:type="character" w:styleId="UnresolvedMention">
+    <w:name w:val="Unresolved Mention"/>
+    <w:basedOn w:val="DefaultParagraphFont"/>
+    <w:uiPriority w:val="99"/>
+    <w:semiHidden/>
+    <w:unhideWhenUsed/>
+    <w:rsid w:val="006050B8"/>
+    <w:rPr>
+      <w:color w:val="605E5C"/>
+      <w:shd w:val="clear" w:color="auto" w:fill="E1DFDD"/>
+    </w:rPr>
+  </w:style>
 </w:styles>
 </file>
 

</xml_diff>